<commit_message>
set pinmode to output
</commit_message>
<xml_diff>
--- a/docs/Projektplanung Smart-Bohner.docx
+++ b/docs/Projektplanung Smart-Bohner.docx
@@ -1016,14 +1016,12 @@
         </w:rPr>
         <w:t xml:space="preserve">, welche mit einem Raspberry-Pi angesteuert wird. </w:t>
       </w:r>
-      <w:proofErr w:type="gramStart"/>
       <w:r>
         <w:rPr>
           <w:lang w:val="de-DE"/>
         </w:rPr>
         <w:t>Der Raspberry-Pi</w:t>
       </w:r>
-      <w:proofErr w:type="gramEnd"/>
       <w:r>
         <w:rPr>
           <w:lang w:val="de-DE"/>
@@ -1079,21 +1077,7 @@
         <w:rPr>
           <w:lang w:val="de-DE"/>
         </w:rPr>
-        <w:t xml:space="preserve">übernimmt den </w:t>
-      </w:r>
-      <w:proofErr w:type="spellStart"/>
-      <w:r>
-        <w:rPr>
-          <w:lang w:val="de-DE"/>
-        </w:rPr>
-        <w:t>Scrum</w:t>
-      </w:r>
-      <w:proofErr w:type="spellEnd"/>
-      <w:r>
-        <w:rPr>
-          <w:lang w:val="de-DE"/>
-        </w:rPr>
-        <w:t>-Master</w:t>
+        <w:t>übernimmt den Scrum-Master</w:t>
       </w:r>
       <w:r>
         <w:rPr>
@@ -1117,28 +1101,26 @@
         <w:rPr>
           <w:lang w:val="de-DE"/>
         </w:rPr>
-        <w:t xml:space="preserve">Felix Eckl </w:t>
-      </w:r>
-      <w:r>
-        <w:rPr>
-          <w:lang w:val="de-DE"/>
-        </w:rPr>
-        <w:t xml:space="preserve">und </w:t>
-      </w:r>
-      <w:r>
-        <w:rPr>
-          <w:lang w:val="de-DE"/>
-        </w:rPr>
-        <w:t xml:space="preserve">Michael </w:t>
-      </w:r>
-      <w:proofErr w:type="spellStart"/>
-      <w:r>
-        <w:rPr>
-          <w:lang w:val="de-DE"/>
-        </w:rPr>
-        <w:t>Widerin</w:t>
-      </w:r>
-      <w:proofErr w:type="spellEnd"/>
+        <w:t>Felix Eckl</w:t>
+      </w:r>
+      <w:r>
+        <w:rPr>
+          <w:lang w:val="de-DE"/>
+        </w:rPr>
+        <w:t xml:space="preserve">, </w:t>
+      </w:r>
+      <w:r>
+        <w:rPr>
+          <w:lang w:val="de-DE"/>
+        </w:rPr>
+        <w:t xml:space="preserve">Michael Widerin </w:t>
+      </w:r>
+      <w:r>
+        <w:rPr>
+          <w:lang w:val="de-DE"/>
+        </w:rPr>
+        <w:t>und Josua Egger</w:t>
+      </w:r>
       <w:r>
         <w:rPr>
           <w:lang w:val="de-DE"/>
@@ -1320,14 +1302,7 @@
         <w:rPr>
           <w:lang w:val="de-DE"/>
         </w:rPr>
-        <w:t xml:space="preserve">. Dieser wird über die Web-API gemacht und </w:t>
-      </w:r>
-      <w:proofErr w:type="gramStart"/>
-      <w:r>
-        <w:rPr>
-          <w:lang w:val="de-DE"/>
-        </w:rPr>
-        <w:t xml:space="preserve">kann </w:t>
+        <w:t xml:space="preserve">. Dieser wird über die Web-API gemacht und kann </w:t>
       </w:r>
       <w:r>
         <w:rPr>
@@ -1339,14 +1314,7 @@
         <w:rPr>
           <w:lang w:val="de-DE"/>
         </w:rPr>
-        <w:t>ohne UI möglich sein</w:t>
-      </w:r>
-      <w:proofErr w:type="gramEnd"/>
-      <w:r>
-        <w:rPr>
-          <w:lang w:val="de-DE"/>
-        </w:rPr>
-        <w:t>.</w:t>
+        <w:t>ohne UI möglich sein.</w:t>
       </w:r>
       <w:r>
         <w:rPr>
@@ -1481,21 +1449,7 @@
         <w:rPr>
           <w:lang w:val="de-DE"/>
         </w:rPr>
-        <w:t xml:space="preserve"> um die jeweiligen Befehle an die Web-API senden zu können. Die UI wird über </w:t>
-      </w:r>
-      <w:proofErr w:type="spellStart"/>
-      <w:r>
-        <w:rPr>
-          <w:lang w:val="de-DE"/>
-        </w:rPr>
-        <w:t>Blazor</w:t>
-      </w:r>
-      <w:proofErr w:type="spellEnd"/>
-      <w:r>
-        <w:rPr>
-          <w:lang w:val="de-DE"/>
-        </w:rPr>
-        <w:t xml:space="preserve"> realisiert</w:t>
+        <w:t xml:space="preserve"> um die jeweiligen Befehle an die Web-API senden zu können. Die UI wird über Blazor realisiert</w:t>
       </w:r>
       <w:r>
         <w:rPr>
@@ -1778,6 +1732,37 @@
     </w:p>
     <w:p>
       <w:pPr>
+        <w:pStyle w:val="berschrift2"/>
+        <w:numPr>
+          <w:ilvl w:val="1"/>
+          <w:numId w:val="4"/>
+        </w:numPr>
+        <w:rPr>
+          <w:lang w:val="de-DE"/>
+        </w:rPr>
+      </w:pPr>
+      <w:r>
+        <w:rPr>
+          <w:lang w:val="de-DE"/>
+        </w:rPr>
+        <w:t>NFC-Tag</w:t>
+      </w:r>
+    </w:p>
+    <w:p>
+      <w:pPr>
+        <w:rPr>
+          <w:lang w:val="de-DE"/>
+        </w:rPr>
+      </w:pPr>
+      <w:r>
+        <w:rPr>
+          <w:lang w:val="de-DE"/>
+        </w:rPr>
+        <w:t>Als Benutzer möchte ich mich mit einem NFC-Tag authentifizieren können, um mich nicht immer anmelden zu müssen</w:t>
+      </w:r>
+    </w:p>
+    <w:p>
+      <w:pPr>
         <w:pStyle w:val="berschrift1"/>
         <w:numPr>
           <w:ilvl w:val="0"/>
@@ -1804,21 +1789,7 @@
         <w:rPr>
           <w:lang w:val="de-DE"/>
         </w:rPr>
-        <w:t xml:space="preserve">Alle Meilensteine des Projekts sind auf </w:t>
-      </w:r>
-      <w:proofErr w:type="spellStart"/>
-      <w:r>
-        <w:rPr>
-          <w:lang w:val="de-DE"/>
-        </w:rPr>
-        <w:t>Github</w:t>
-      </w:r>
-      <w:proofErr w:type="spellEnd"/>
-      <w:r>
-        <w:rPr>
-          <w:lang w:val="de-DE"/>
-        </w:rPr>
-        <w:t xml:space="preserve"> dokumentiert</w:t>
+        <w:t>Alle Meilensteine des Projekts sind auf Github dokumentiert</w:t>
       </w:r>
     </w:p>
     <w:p>
@@ -1877,35 +1848,7 @@
         <w:rPr>
           <w:lang w:val="de-DE"/>
         </w:rPr>
-        <w:t xml:space="preserve">dem Projekt wird </w:t>
-      </w:r>
-      <w:proofErr w:type="spellStart"/>
-      <w:r>
-        <w:rPr>
-          <w:lang w:val="de-DE"/>
-        </w:rPr>
-        <w:t>Git</w:t>
-      </w:r>
-      <w:proofErr w:type="spellEnd"/>
-      <w:r>
-        <w:rPr>
-          <w:lang w:val="de-DE"/>
-        </w:rPr>
-        <w:t xml:space="preserve"> als Versionsverwaltung gewählt und auf der Plattform </w:t>
-      </w:r>
-      <w:proofErr w:type="spellStart"/>
-      <w:r>
-        <w:rPr>
-          <w:lang w:val="de-DE"/>
-        </w:rPr>
-        <w:t>Github</w:t>
-      </w:r>
-      <w:proofErr w:type="spellEnd"/>
-      <w:r>
-        <w:rPr>
-          <w:lang w:val="de-DE"/>
-        </w:rPr>
-        <w:t xml:space="preserve"> </w:t>
+        <w:t xml:space="preserve">dem Projekt wird Git als Versionsverwaltung gewählt und auf der Plattform Github </w:t>
       </w:r>
       <w:r>
         <w:rPr>
@@ -1917,21 +1860,7 @@
         <w:rPr>
           <w:lang w:val="de-DE"/>
         </w:rPr>
-        <w:t xml:space="preserve"> Dabei wird jeder Commit/Pull-Request auf den „</w:t>
-      </w:r>
-      <w:proofErr w:type="spellStart"/>
-      <w:r>
-        <w:rPr>
-          <w:lang w:val="de-DE"/>
-        </w:rPr>
-        <w:t>develop</w:t>
-      </w:r>
-      <w:proofErr w:type="spellEnd"/>
-      <w:r>
-        <w:rPr>
-          <w:lang w:val="de-DE"/>
-        </w:rPr>
-        <w:t>“ Branch mit einem Code-Review überprüft, um die Code-Sicherheit sicherstellt.</w:t>
+        <w:t xml:space="preserve"> Dabei wird jeder Commit/Pull-Request auf den „develop“ Branch mit einem Code-Review überprüft, um die Code-Sicherheit sicherstellt.</w:t>
       </w:r>
     </w:p>
     <w:p>
@@ -1964,49 +1893,7 @@
         <w:rPr>
           <w:lang w:val="de-DE"/>
         </w:rPr>
-        <w:t xml:space="preserve">Das Projekt wird größtenteils über </w:t>
-      </w:r>
-      <w:proofErr w:type="spellStart"/>
-      <w:r>
-        <w:rPr>
-          <w:lang w:val="de-DE"/>
-        </w:rPr>
-        <w:t>Github</w:t>
-      </w:r>
-      <w:proofErr w:type="spellEnd"/>
-      <w:r>
-        <w:rPr>
-          <w:lang w:val="de-DE"/>
-        </w:rPr>
-        <w:t xml:space="preserve"> verwaltet. Auf </w:t>
-      </w:r>
-      <w:proofErr w:type="spellStart"/>
-      <w:r>
-        <w:rPr>
-          <w:lang w:val="de-DE"/>
-        </w:rPr>
-        <w:t>Github</w:t>
-      </w:r>
-      <w:proofErr w:type="spellEnd"/>
-      <w:r>
-        <w:rPr>
-          <w:lang w:val="de-DE"/>
-        </w:rPr>
-        <w:t xml:space="preserve"> gibt es die Möglichkeit, Tickets (</w:t>
-      </w:r>
-      <w:proofErr w:type="spellStart"/>
-      <w:r>
-        <w:rPr>
-          <w:lang w:val="de-DE"/>
-        </w:rPr>
-        <w:t>Issues</w:t>
-      </w:r>
-      <w:proofErr w:type="spellEnd"/>
-      <w:r>
-        <w:rPr>
-          <w:lang w:val="de-DE"/>
-        </w:rPr>
-        <w:t>) anzulegen, darüber wird in diesem Projekt alle Fehler und Aufgaben verwaltet.</w:t>
+        <w:t>Das Projekt wird größtenteils über Github verwaltet. Auf Github gibt es die Möglichkeit, Tickets (Issues) anzulegen, darüber wird in diesem Projekt alle Fehler und Aufgaben verwaltet.</w:t>
       </w:r>
     </w:p>
     <w:sectPr>

</xml_diff>